<commit_message>
Pflichtenheft updated, mvd implementation to its own dir.
</commit_message>
<xml_diff>
--- a/u03/wip/Pflichtenheft.docx
+++ b/u03/wip/Pflichtenheft.docx
@@ -15,6 +15,8 @@
         </w:rPr>
         <w:t>Frontend</w:t>
       </w:r>
+      <w:bookmarkStart w:id="0" w:name="_GoBack"/>
+      <w:bookmarkEnd w:id="0"/>
     </w:p>
     <w:p>
       <w:pPr>
@@ -2595,7 +2597,7 @@
             <v:path o:extrusionok="f" gradientshapeok="t" o:connecttype="rect"/>
             <o:lock v:ext="edit" aspectratio="t"/>
           </v:shapetype>
-          <v:shape id="_x0000_i1025" type="#_x0000_t75" style="width:453.1pt;height:242.05pt">
+          <v:shape id="_x0000_i1025" type="#_x0000_t75" style="width:452.95pt;height:241.95pt">
             <v:imagedata r:id="rId8" o:title="architecture"/>
           </v:shape>
         </w:pict>
@@ -2648,7 +2650,26 @@
         <w:rPr>
           <w:lang w:val="en-GB"/>
         </w:rPr>
-        <w:t>Within the database there is no association between citizens and their votes. Within the database no such relation can be derived from other data.</w:t>
+        <w:t xml:space="preserve">Within the database there </w:t>
+      </w:r>
+      <w:r>
+        <w:rPr>
+          <w:i/>
+          <w:lang w:val="en-GB"/>
+        </w:rPr>
+        <w:t>must</w:t>
+      </w:r>
+      <w:r>
+        <w:rPr>
+          <w:lang w:val="en-GB"/>
+        </w:rPr>
+        <w:t xml:space="preserve"> be</w:t>
+      </w:r>
+      <w:r>
+        <w:rPr>
+          <w:lang w:val="en-GB"/>
+        </w:rPr>
+        <w:t xml:space="preserve"> no association between citizens and their votes. Within the database no such relation can be derived from other data.</w:t>
       </w:r>
     </w:p>
     <w:p>
@@ -2666,7 +2687,20 @@
         <w:rPr>
           <w:lang w:val="en-GB"/>
         </w:rPr>
-        <w:t>Data aggregations that are accessible for user must be limited in a way that ensures no information can be inferred for the individual data subsets.</w:t>
+        <w:t xml:space="preserve">Data aggregations that are accessible for user </w:t>
+      </w:r>
+      <w:r>
+        <w:rPr>
+          <w:i/>
+          <w:lang w:val="en-GB"/>
+        </w:rPr>
+        <w:t>must</w:t>
+      </w:r>
+      <w:r>
+        <w:rPr>
+          <w:lang w:val="en-GB"/>
+        </w:rPr>
+        <w:t xml:space="preserve"> be limited in a way that ensures no information can be inferred for the individual data subsets.</w:t>
       </w:r>
     </w:p>
     <w:p>
@@ -2702,7 +2736,20 @@
         <w:rPr>
           <w:lang w:val="en-GB"/>
         </w:rPr>
-        <w:t>The system must handl</w:t>
+        <w:t xml:space="preserve">The system </w:t>
+      </w:r>
+      <w:r>
+        <w:rPr>
+          <w:i/>
+          <w:lang w:val="en-GB"/>
+        </w:rPr>
+        <w:t>must</w:t>
+      </w:r>
+      <w:r>
+        <w:rPr>
+          <w:lang w:val="en-GB"/>
+        </w:rPr>
+        <w:t xml:space="preserve"> handl</w:t>
       </w:r>
       <w:r>
         <w:rPr>
@@ -2746,7 +2793,20 @@
         <w:rPr>
           <w:lang w:val="en-GB"/>
         </w:rPr>
-        <w:t>The system must handl</w:t>
+        <w:t xml:space="preserve">The system </w:t>
+      </w:r>
+      <w:r>
+        <w:rPr>
+          <w:i/>
+          <w:lang w:val="en-GB"/>
+        </w:rPr>
+        <w:t>must</w:t>
+      </w:r>
+      <w:r>
+        <w:rPr>
+          <w:lang w:val="en-GB"/>
+        </w:rPr>
+        <w:t xml:space="preserve"> handl</w:t>
       </w:r>
       <w:r>
         <w:rPr>
@@ -2783,7 +2843,20 @@
         <w:rPr>
           <w:lang w:val="en-GB"/>
         </w:rPr>
-        <w:t>both must be handled at the same time</w:t>
+        <w:t xml:space="preserve">both </w:t>
+      </w:r>
+      <w:r>
+        <w:rPr>
+          <w:i/>
+          <w:lang w:val="en-GB"/>
+        </w:rPr>
+        <w:t>must</w:t>
+      </w:r>
+      <w:r>
+        <w:rPr>
+          <w:lang w:val="en-GB"/>
+        </w:rPr>
+        <w:t xml:space="preserve"> be handled at the same time</w:t>
       </w:r>
       <w:r>
         <w:rPr>
@@ -2807,7 +2880,32 @@
         <w:rPr>
           <w:lang w:val="en-GB"/>
         </w:rPr>
-        <w:t xml:space="preserve">Response time for voting transactions of less than </w:t>
+        <w:t>Respons</w:t>
+      </w:r>
+      <w:r>
+        <w:rPr>
+          <w:lang w:val="en-GB"/>
+        </w:rPr>
+        <w:t xml:space="preserve">e time for voting transactions </w:t>
+      </w:r>
+      <w:r>
+        <w:rPr>
+          <w:i/>
+          <w:lang w:val="en-GB"/>
+        </w:rPr>
+        <w:t>must</w:t>
+      </w:r>
+      <w:r>
+        <w:rPr>
+          <w:lang w:val="en-GB"/>
+        </w:rPr>
+        <w:t xml:space="preserve"> be</w:t>
+      </w:r>
+      <w:r>
+        <w:rPr>
+          <w:lang w:val="en-GB"/>
+        </w:rPr>
+        <w:t xml:space="preserve"> less than </w:t>
       </w:r>
       <w:r>
         <w:rPr>
@@ -2832,7 +2930,26 @@
         <w:rPr>
           <w:lang w:val="en-GB"/>
         </w:rPr>
-        <w:t xml:space="preserve">Response time for analysis requests of less than </w:t>
+        <w:t xml:space="preserve">Response time for analysis requests </w:t>
+      </w:r>
+      <w:r>
+        <w:rPr>
+          <w:i/>
+          <w:lang w:val="en-GB"/>
+        </w:rPr>
+        <w:t>must</w:t>
+      </w:r>
+      <w:r>
+        <w:rPr>
+          <w:lang w:val="en-GB"/>
+        </w:rPr>
+        <w:t xml:space="preserve"> be</w:t>
+      </w:r>
+      <w:r>
+        <w:rPr>
+          <w:lang w:val="en-GB"/>
+        </w:rPr>
+        <w:t xml:space="preserve"> less than </w:t>
       </w:r>
       <w:r>
         <w:rPr>
@@ -2875,7 +2992,26 @@
         <w:rPr>
           <w:lang w:val="en-GB"/>
         </w:rPr>
-        <w:t>Data is stored in a way that prevents data loss due to hardware or software error</w:t>
+        <w:t xml:space="preserve">Data </w:t>
+      </w:r>
+      <w:r>
+        <w:rPr>
+          <w:i/>
+          <w:lang w:val="en-GB"/>
+        </w:rPr>
+        <w:t>must</w:t>
+      </w:r>
+      <w:r>
+        <w:rPr>
+          <w:lang w:val="en-GB"/>
+        </w:rPr>
+        <w:t xml:space="preserve"> be</w:t>
+      </w:r>
+      <w:r>
+        <w:rPr>
+          <w:lang w:val="en-GB"/>
+        </w:rPr>
+        <w:t xml:space="preserve"> stored in a way that prevents data loss due to hardware or software error</w:t>
       </w:r>
     </w:p>
     <w:p>
@@ -2893,7 +3029,26 @@
         <w:rPr>
           <w:lang w:val="en-GB"/>
         </w:rPr>
-        <w:t>Backend systems have automatic failure recovery / restart capabilities.</w:t>
+        <w:t xml:space="preserve">Backend systems </w:t>
+      </w:r>
+      <w:r>
+        <w:rPr>
+          <w:i/>
+          <w:lang w:val="en-GB"/>
+        </w:rPr>
+        <w:t>must</w:t>
+      </w:r>
+      <w:r>
+        <w:rPr>
+          <w:lang w:val="en-GB"/>
+        </w:rPr>
+        <w:t xml:space="preserve"> </w:t>
+      </w:r>
+      <w:r>
+        <w:rPr>
+          <w:lang w:val="en-GB"/>
+        </w:rPr>
+        <w:t>have automatic failure recovery / restart capabilities.</w:t>
       </w:r>
     </w:p>
     <w:p>
@@ -2929,7 +3084,20 @@
         <w:rPr>
           <w:lang w:val="en-GB"/>
         </w:rPr>
-        <w:t>A secure way of authenticating must be required for the user to cast his vote</w:t>
+        <w:t xml:space="preserve">A secure way of authenticating </w:t>
+      </w:r>
+      <w:r>
+        <w:rPr>
+          <w:i/>
+          <w:lang w:val="en-GB"/>
+        </w:rPr>
+        <w:t>must</w:t>
+      </w:r>
+      <w:r>
+        <w:rPr>
+          <w:lang w:val="en-GB"/>
+        </w:rPr>
+        <w:t xml:space="preserve"> be required for the user to cast his vote</w:t>
       </w:r>
     </w:p>
     <w:p>
@@ -2947,7 +3115,20 @@
         <w:rPr>
           <w:lang w:val="en-GB"/>
         </w:rPr>
-        <w:t>All data must transported in a way that prevents unauthorized access.</w:t>
+        <w:t xml:space="preserve">All data </w:t>
+      </w:r>
+      <w:r>
+        <w:rPr>
+          <w:i/>
+          <w:lang w:val="en-GB"/>
+        </w:rPr>
+        <w:t>must</w:t>
+      </w:r>
+      <w:r>
+        <w:rPr>
+          <w:lang w:val="en-GB"/>
+        </w:rPr>
+        <w:t xml:space="preserve"> transported in a way that prevents unauthorized access.</w:t>
       </w:r>
     </w:p>
     <w:p>
@@ -2965,10 +3146,21 @@
         <w:rPr>
           <w:lang w:val="en-GB"/>
         </w:rPr>
-        <w:t>Access to the database and the raw data must be restricted.</w:t>
-      </w:r>
-      <w:bookmarkStart w:id="0" w:name="_GoBack"/>
-      <w:bookmarkEnd w:id="0"/>
+        <w:t xml:space="preserve">Access to the database and the raw data </w:t>
+      </w:r>
+      <w:r>
+        <w:rPr>
+          <w:i/>
+          <w:lang w:val="en-GB"/>
+        </w:rPr>
+        <w:t>must</w:t>
+      </w:r>
+      <w:r>
+        <w:rPr>
+          <w:lang w:val="en-GB"/>
+        </w:rPr>
+        <w:t xml:space="preserve"> be restricted.</w:t>
+      </w:r>
     </w:p>
     <w:sectPr>
       <w:headerReference w:type="default" r:id="rId9"/>
@@ -3408,7 +3600,7 @@
         <w:szCs w:val="20"/>
         <w:lang w:val="en-GB"/>
       </w:rPr>
-      <w:t>Exercise2</w:t>
+      <w:t>Exercise3</w:t>
     </w:r>
   </w:p>
   <w:p>
@@ -5752,7 +5944,7 @@
 </file>
 
 <file path=customXml/itemProps1.xml><?xml version="1.0" encoding="utf-8"?>
-<ds:datastoreItem xmlns:ds="http://schemas.openxmlformats.org/officeDocument/2006/customXml" ds:itemID="{30436A80-B100-437F-BB66-86CE57901D7D}">
+<ds:datastoreItem xmlns:ds="http://schemas.openxmlformats.org/officeDocument/2006/customXml" ds:itemID="{F84DB686-1403-4F05-847B-66DE33F7712D}">
   <ds:schemaRefs>
     <ds:schemaRef ds:uri="http://schemas.openxmlformats.org/officeDocument/2006/bibliography"/>
   </ds:schemaRefs>

</xml_diff>

<commit_message>
Initialized node; table create statements.
</commit_message>
<xml_diff>
--- a/u03/wip/Pflichtenheft.docx
+++ b/u03/wip/Pflichtenheft.docx
@@ -1185,7 +1185,7 @@
         <w:rPr>
           <w:lang w:val="en-GB"/>
         </w:rPr>
-        <w:t xml:space="preserve">Citizens </w:t>
+        <w:t xml:space="preserve">Voting of citizens </w:t>
       </w:r>
       <w:r>
         <w:rPr>
@@ -1198,7 +1198,25 @@
         <w:rPr>
           <w:lang w:val="en-GB"/>
         </w:rPr>
-        <w:t xml:space="preserve"> not vote in any other </w:t>
+        <w:t xml:space="preserve"> </w:t>
+      </w:r>
+      <w:r>
+        <w:rPr>
+          <w:lang w:val="en-GB"/>
+        </w:rPr>
+        <w:t xml:space="preserve">only be possible </w:t>
+      </w:r>
+      <w:r>
+        <w:rPr>
+          <w:lang w:val="en-GB"/>
+        </w:rPr>
+        <w:t xml:space="preserve">in </w:t>
+      </w:r>
+      <w:r>
+        <w:rPr>
+          <w:lang w:val="en-GB"/>
+        </w:rPr>
+        <w:t xml:space="preserve">the one </w:t>
       </w:r>
       <w:proofErr w:type="spellStart"/>
       <w:r>
@@ -1212,7 +1230,15 @@
         <w:rPr>
           <w:lang w:val="en-GB"/>
         </w:rPr>
-        <w:t xml:space="preserve"> than the one they are registered in </w:t>
+        <w:t xml:space="preserve"> they are registered </w:t>
+      </w:r>
+      <w:bookmarkStart w:id="0" w:name="_GoBack"/>
+      <w:bookmarkEnd w:id="0"/>
+      <w:r>
+        <w:rPr>
+          <w:lang w:val="en-GB"/>
+        </w:rPr>
+        <w:t xml:space="preserve">in </w:t>
       </w:r>
       <w:proofErr w:type="spellStart"/>
       <w:r>
@@ -2928,7 +2954,7 @@
             <v:path o:extrusionok="f" gradientshapeok="t" o:connecttype="rect"/>
             <o:lock v:ext="edit" aspectratio="t"/>
           </v:shapetype>
-          <v:shape id="_x0000_i1025" type="#_x0000_t75" style="width:452.4pt;height:242.4pt">
+          <v:shape id="_x0000_i1025" type="#_x0000_t75" style="width:452.5pt;height:242.5pt">
             <v:imagedata r:id="rId8" o:title="architecture"/>
           </v:shape>
         </w:pict>
@@ -3155,8 +3181,6 @@
         </w:rPr>
         <w:t>analysis requests per minute</w:t>
       </w:r>
-      <w:bookmarkStart w:id="0" w:name="_GoBack"/>
-      <w:bookmarkEnd w:id="0"/>
     </w:p>
     <w:p>
       <w:pPr>
@@ -7474,7 +7498,7 @@
 </file>
 
 <file path=customXml/itemProps1.xml><?xml version="1.0" encoding="utf-8"?>
-<ds:datastoreItem xmlns:ds="http://schemas.openxmlformats.org/officeDocument/2006/customXml" ds:itemID="{A5101EE1-E5A1-49CB-9039-714A78751EDB}">
+<ds:datastoreItem xmlns:ds="http://schemas.openxmlformats.org/officeDocument/2006/customXml" ds:itemID="{BBB21498-8EEF-435A-A651-B621862C577C}">
   <ds:schemaRefs>
     <ds:schemaRef ds:uri="http://schemas.openxmlformats.org/officeDocument/2006/bibliography"/>
   </ds:schemaRefs>

</xml_diff>